<commit_message>
Read data from pdf images and implemeted rag
</commit_message>
<xml_diff>
--- a/LLM_Answer_Output.docx
+++ b/LLM_Answer_Output.docx
@@ -12,13 +12,7 @@
     </w:p>
     <w:p>
       <w:r>
-        <w:t>Prompt tuning can be categorized into two main types:</w:t>
-        <w:br/>
-        <w:br/>
-        <w:t>1. **Hard Prompts**: These are fixed, discrete words or phrases in natural language that are used as prompts. They are associated with specific locations in the embedding vector space and are often manually crafted.</w:t>
-        <w:br/>
-        <w:br/>
-        <w:t>2. **Soft Prompts**: Also known as virtual tokens, these are not confined to specific words or phrases in natural language. Instead, they can assume any value in the multi-dimensional embedding vector space. Soft prompts are trainable and are optimized during a supervised training process to determine the best representation for a given task. They are concatenated with the input and the model is trained to adjust these prompts while keeping the core model frozen.</w:t>
+        <w:t>The context provided does not include specific information about the average sales in Delhi. It mentions cumulative sales figures for Mumbai, Pune, and Bengaluru, as well as overall sales and unit launches in 2024, but it does not break down these figures by city, including Delhi. Therefore, I cannot determine the average sales in Delhi based on the given information.</w:t>
       </w:r>
     </w:p>
     <w:sectPr>

</xml_diff>

<commit_message>
read pdf tables mixed data and implement rag
</commit_message>
<xml_diff>
--- a/LLM_Answer_Output.docx
+++ b/LLM_Answer_Output.docx
@@ -12,7 +12,46 @@
     </w:p>
     <w:p>
       <w:r>
-        <w:t>The context provided does not include specific information about the average sales in Delhi. It mentions cumulative sales figures for Mumbai, Pune, and Bengaluru, as well as overall sales and unit launches in 2024, but it does not break down these figures by city, including Delhi. Therefore, I cannot determine the average sales in Delhi based on the given information.</w:t>
+        <w:t>The different pH values used by students, as mentioned in the context, are:</w:t>
+        <w:br/>
+        <w:br/>
+        <w:t>- Lemon juice: 2.4, 2.0, 2.2</w:t>
+        <w:br/>
+        <w:t>- Baking soda (1 Tbsp) in Water (1 cup): 8.4, 8.3, 8.7</w:t>
+        <w:br/>
+        <w:t>- Orange juice: 3.5, 4.0, 3.4</w:t>
+        <w:br/>
+        <w:t>- Battery acid: 1.0, 0.7, 0.5</w:t>
+        <w:br/>
+        <w:t>- Apples: 3.0, 3.2, 3.5</w:t>
+        <w:br/>
+        <w:t>- Tomatoes: 4.5, 4.2, 4.0</w:t>
+        <w:br/>
+        <w:t>- Bottled water: 6.7, 7.0, 7.2</w:t>
+        <w:br/>
+        <w:t>- Milk of magnesia: 10.5, 10.3, 10.6</w:t>
+        <w:br/>
+        <w:t>- Liquid hand soap: 9.0, 10.0, 9.5</w:t>
+        <w:br/>
+        <w:t>- Vinegar: 2.2, 2.9, 3.0</w:t>
+        <w:br/>
+        <w:t>- Household bleach: 12.5, 12.5, 12.7</w:t>
+        <w:br/>
+        <w:t>- Milk: 6.6, 6.5, 6.4</w:t>
+        <w:br/>
+        <w:t>- Household ammonia: 11.5, 11.0, 11.5</w:t>
+        <w:br/>
+        <w:t>- Lye: 13.0, 13.5, 13.4</w:t>
+        <w:br/>
+        <w:t>- Sodium hydroxide: 14.0, 14.0, 13.9</w:t>
+        <w:br/>
+        <w:t>- Anti-freeze: 10.1, 10.9, 9.7</w:t>
+        <w:br/>
+        <w:t>- Windex: 9.9, 10.2, 9.5</w:t>
+        <w:br/>
+        <w:t>- Liquid detergent: 10.5, 10.0, 10.3</w:t>
+        <w:br/>
+        <w:t>- Cola: 3.0, 2.5, 3.2</w:t>
       </w:r>
     </w:p>
     <w:sectPr>

</xml_diff>